<commit_message>
Added main server skeleton
</commit_message>
<xml_diff>
--- a/Main-Server/MainServer.docx
+++ b/Main-Server/MainServer.docx
@@ -707,23 +707,14 @@
           <w:szCs w:val="28"/>
         </w:rPr>
         <w:br/>
-        <w:t xml:space="preserve">Status – bool (static </w:t>
-      </w:r>
-      <w:proofErr w:type="spellStart"/>
-      <w:r>
-        <w:rPr>
-          <w:sz w:val="28"/>
-          <w:szCs w:val="28"/>
-        </w:rPr>
-        <w:t>MessageStatus</w:t>
-      </w:r>
-      <w:proofErr w:type="spellEnd"/>
-      <w:r>
-        <w:rPr>
-          <w:sz w:val="28"/>
-          <w:szCs w:val="28"/>
-        </w:rPr>
-        <w:t xml:space="preserve"> class for )</w:t>
+        <w:t>Status – boo</w:t>
+      </w:r>
+      <w:r>
+        <w:rPr>
+          <w:sz w:val="28"/>
+          <w:szCs w:val="28"/>
+        </w:rPr>
+        <w:t>l</w:t>
       </w:r>
       <w:r>
         <w:rPr>
@@ -751,7 +742,6 @@
     <w:p>
       <w:pPr>
         <w:rPr>
-          <w:rFonts w:hint="cs"/>
           <w:sz w:val="28"/>
           <w:szCs w:val="28"/>
           <w:rtl/>
@@ -762,7 +752,6 @@
       <w:pPr>
         <w:jc w:val="center"/>
         <w:rPr>
-          <w:rFonts w:hint="cs"/>
           <w:b/>
           <w:bCs/>
           <w:sz w:val="40"/>
@@ -798,7 +787,6 @@
         <w:ind w:left="720"/>
         <w:jc w:val="right"/>
         <w:rPr>
-          <w:rFonts w:hint="cs"/>
           <w:sz w:val="28"/>
           <w:szCs w:val="40"/>
           <w:rtl/>
@@ -853,15 +841,114 @@
           <w:szCs w:val="28"/>
         </w:rPr>
         <w:br/>
-        <w:t>User Signup(</w:t>
-      </w:r>
-      <w:r>
-        <w:rPr>
-          <w:sz w:val="28"/>
-          <w:szCs w:val="28"/>
-        </w:rPr>
-        <w:t>string username, string password, string name</w:t>
-      </w:r>
+        <w:t>User Signup(string username,</w:t>
+      </w:r>
+      <w:r>
+        <w:rPr>
+          <w:sz w:val="28"/>
+          <w:szCs w:val="28"/>
+        </w:rPr>
+        <w:t xml:space="preserve"> string password, string name);</w:t>
+      </w:r>
+      <w:r>
+        <w:rPr>
+          <w:sz w:val="28"/>
+          <w:szCs w:val="28"/>
+        </w:rPr>
+        <w:br/>
+      </w:r>
+      <w:r>
+        <w:rPr>
+          <w:sz w:val="28"/>
+          <w:szCs w:val="28"/>
+        </w:rPr>
+        <w:t>List&lt;</w:t>
+      </w:r>
+      <w:r>
+        <w:rPr>
+          <w:sz w:val="28"/>
+          <w:szCs w:val="28"/>
+        </w:rPr>
+        <w:t>Friend</w:t>
+      </w:r>
+      <w:r>
+        <w:rPr>
+          <w:sz w:val="28"/>
+          <w:szCs w:val="28"/>
+        </w:rPr>
+        <w:t xml:space="preserve">&gt; </w:t>
+      </w:r>
+      <w:proofErr w:type="spellStart"/>
+      <w:r>
+        <w:rPr>
+          <w:sz w:val="28"/>
+          <w:szCs w:val="28"/>
+        </w:rPr>
+        <w:t>GetFriends</w:t>
+      </w:r>
+      <w:proofErr w:type="spellEnd"/>
+      <w:r>
+        <w:rPr>
+          <w:sz w:val="28"/>
+          <w:szCs w:val="28"/>
+        </w:rPr>
+        <w:t>();</w:t>
+      </w:r>
+      <w:r>
+        <w:rPr>
+          <w:sz w:val="28"/>
+          <w:szCs w:val="28"/>
+        </w:rPr>
+        <w:br/>
+      </w:r>
+      <w:r>
+        <w:rPr>
+          <w:sz w:val="28"/>
+          <w:szCs w:val="28"/>
+        </w:rPr>
+        <w:t xml:space="preserve">Friend </w:t>
+      </w:r>
+      <w:proofErr w:type="spellStart"/>
+      <w:r>
+        <w:rPr>
+          <w:sz w:val="28"/>
+          <w:szCs w:val="28"/>
+        </w:rPr>
+        <w:t>AddFriend</w:t>
+      </w:r>
+      <w:proofErr w:type="spellEnd"/>
+      <w:r>
+        <w:rPr>
+          <w:sz w:val="28"/>
+          <w:szCs w:val="28"/>
+        </w:rPr>
+        <w:t>(</w:t>
+      </w:r>
+      <w:proofErr w:type="spellStart"/>
+      <w:r>
+        <w:rPr>
+          <w:sz w:val="28"/>
+          <w:szCs w:val="28"/>
+        </w:rPr>
+        <w:t>int</w:t>
+      </w:r>
+      <w:proofErr w:type="spellEnd"/>
+      <w:r>
+        <w:rPr>
+          <w:sz w:val="28"/>
+          <w:szCs w:val="28"/>
+        </w:rPr>
+        <w:t xml:space="preserve"> </w:t>
+      </w:r>
+      <w:proofErr w:type="spellStart"/>
+      <w:r>
+        <w:rPr>
+          <w:sz w:val="28"/>
+          <w:szCs w:val="28"/>
+        </w:rPr>
+        <w:t>userId</w:t>
+      </w:r>
+      <w:proofErr w:type="spellEnd"/>
       <w:r>
         <w:rPr>
           <w:sz w:val="28"/>
@@ -873,17 +960,181 @@
         <w:rPr>
           <w:sz w:val="28"/>
           <w:szCs w:val="28"/>
-        </w:rPr>
-        <w:br/>
+          <w:rtl/>
+        </w:rPr>
+        <w:br/>
+      </w:r>
+      <w:r>
+        <w:rPr>
+          <w:sz w:val="28"/>
+          <w:szCs w:val="28"/>
+        </w:rPr>
+        <w:t>void</w:t>
+      </w:r>
+      <w:r>
+        <w:rPr>
+          <w:sz w:val="28"/>
+          <w:szCs w:val="28"/>
+        </w:rPr>
+        <w:t xml:space="preserve"> </w:t>
+      </w:r>
+      <w:proofErr w:type="spellStart"/>
+      <w:r>
+        <w:rPr>
+          <w:sz w:val="28"/>
+          <w:szCs w:val="28"/>
+        </w:rPr>
+        <w:t>ChangeFriendStatus</w:t>
+      </w:r>
+      <w:proofErr w:type="spellEnd"/>
+      <w:r>
+        <w:rPr>
+          <w:sz w:val="28"/>
+          <w:szCs w:val="28"/>
+        </w:rPr>
+        <w:t>(</w:t>
+      </w:r>
+      <w:proofErr w:type="spellStart"/>
+      <w:r>
+        <w:rPr>
+          <w:sz w:val="28"/>
+          <w:szCs w:val="28"/>
+        </w:rPr>
+        <w:t>int</w:t>
+      </w:r>
+      <w:proofErr w:type="spellEnd"/>
+      <w:r>
+        <w:rPr>
+          <w:sz w:val="28"/>
+          <w:szCs w:val="28"/>
+        </w:rPr>
+        <w:t xml:space="preserve"> </w:t>
+      </w:r>
+      <w:proofErr w:type="spellStart"/>
+      <w:r>
+        <w:rPr>
+          <w:sz w:val="28"/>
+          <w:szCs w:val="28"/>
+        </w:rPr>
+        <w:t>friendId</w:t>
+      </w:r>
+      <w:proofErr w:type="spellEnd"/>
+      <w:r>
+        <w:rPr>
+          <w:sz w:val="28"/>
+          <w:szCs w:val="28"/>
+        </w:rPr>
+        <w:t xml:space="preserve">, </w:t>
+      </w:r>
+      <w:proofErr w:type="spellStart"/>
+      <w:r>
+        <w:rPr>
+          <w:sz w:val="28"/>
+          <w:szCs w:val="28"/>
+        </w:rPr>
+        <w:t>FriendStatus</w:t>
+      </w:r>
+      <w:proofErr w:type="spellEnd"/>
+      <w:r>
+        <w:rPr>
+          <w:sz w:val="28"/>
+          <w:szCs w:val="28"/>
+        </w:rPr>
+        <w:t xml:space="preserve">  </w:t>
+      </w:r>
+      <w:r>
+        <w:rPr>
+          <w:sz w:val="28"/>
+          <w:szCs w:val="28"/>
+        </w:rPr>
+        <w:t>status</w:t>
+      </w:r>
+      <w:r>
+        <w:rPr>
+          <w:sz w:val="28"/>
+          <w:szCs w:val="28"/>
+        </w:rPr>
+        <w:t>);</w:t>
+      </w:r>
+      <w:r>
+        <w:rPr>
+          <w:sz w:val="28"/>
+          <w:szCs w:val="28"/>
+        </w:rPr>
+        <w:br/>
+        <w:t xml:space="preserve">bool </w:t>
+      </w:r>
+      <w:proofErr w:type="spellStart"/>
+      <w:r>
+        <w:rPr>
+          <w:sz w:val="28"/>
+          <w:szCs w:val="28"/>
+        </w:rPr>
+        <w:t>SendMessage</w:t>
+      </w:r>
+      <w:proofErr w:type="spellEnd"/>
+      <w:r>
+        <w:rPr>
+          <w:sz w:val="28"/>
+          <w:szCs w:val="28"/>
+        </w:rPr>
+        <w:t>(</w:t>
+      </w:r>
+      <w:proofErr w:type="spellStart"/>
+      <w:r>
+        <w:rPr>
+          <w:sz w:val="28"/>
+          <w:szCs w:val="28"/>
+        </w:rPr>
+        <w:t>int</w:t>
+      </w:r>
+      <w:proofErr w:type="spellEnd"/>
+      <w:r>
+        <w:rPr>
+          <w:sz w:val="28"/>
+          <w:szCs w:val="28"/>
+        </w:rPr>
+        <w:t xml:space="preserve"> </w:t>
+      </w:r>
+      <w:proofErr w:type="spellStart"/>
+      <w:r>
+        <w:rPr>
+          <w:sz w:val="28"/>
+          <w:szCs w:val="28"/>
+        </w:rPr>
+        <w:t>toUserId</w:t>
+      </w:r>
+      <w:proofErr w:type="spellEnd"/>
+      <w:r>
+        <w:rPr>
+          <w:sz w:val="28"/>
+          <w:szCs w:val="28"/>
+        </w:rPr>
+        <w:t>, string message);</w:t>
+      </w:r>
+      <w:r>
+        <w:rPr>
+          <w:sz w:val="28"/>
+          <w:szCs w:val="28"/>
+        </w:rPr>
+        <w:br/>
+      </w:r>
+      <w:r>
+        <w:rPr>
+          <w:sz w:val="28"/>
+          <w:szCs w:val="28"/>
+        </w:rPr>
         <w:t>List&lt;</w:t>
       </w:r>
-      <w:r>
-        <w:rPr>
-          <w:sz w:val="28"/>
-          <w:szCs w:val="28"/>
-        </w:rPr>
-        <w:t>Friend</w:t>
-      </w:r>
+      <w:proofErr w:type="spellStart"/>
+      <w:r>
+        <w:rPr>
+          <w:sz w:val="28"/>
+          <w:szCs w:val="28"/>
+        </w:rPr>
+        <w:t>GameSession</w:t>
+      </w:r>
+      <w:proofErr w:type="spellEnd"/>
       <w:r>
         <w:rPr>
           <w:sz w:val="28"/>
@@ -897,37 +1148,7 @@
           <w:sz w:val="28"/>
           <w:szCs w:val="28"/>
         </w:rPr>
-        <w:t>GetFriends</w:t>
-      </w:r>
-      <w:proofErr w:type="spellEnd"/>
-      <w:r>
-        <w:rPr>
-          <w:sz w:val="28"/>
-          <w:szCs w:val="28"/>
-        </w:rPr>
-        <w:t>();</w:t>
-      </w:r>
-      <w:r>
-        <w:rPr>
-          <w:sz w:val="28"/>
-          <w:szCs w:val="28"/>
-        </w:rPr>
-        <w:br/>
-      </w:r>
-      <w:r>
-        <w:rPr>
-          <w:sz w:val="28"/>
-          <w:szCs w:val="28"/>
-        </w:rPr>
-        <w:t xml:space="preserve">Friend </w:t>
-      </w:r>
-      <w:proofErr w:type="spellStart"/>
-      <w:r>
-        <w:rPr>
-          <w:sz w:val="28"/>
-          <w:szCs w:val="28"/>
-        </w:rPr>
-        <w:t>AddFriend</w:t>
+        <w:t>GetActiveGameSessions</w:t>
       </w:r>
       <w:proofErr w:type="spellEnd"/>
       <w:r>
@@ -937,6 +1158,52 @@
         </w:rPr>
         <w:t>(</w:t>
       </w:r>
+      <w:r>
+        <w:rPr>
+          <w:sz w:val="28"/>
+          <w:szCs w:val="28"/>
+        </w:rPr>
+        <w:t>);</w:t>
+      </w:r>
+      <w:r>
+        <w:rPr>
+          <w:sz w:val="28"/>
+          <w:szCs w:val="28"/>
+        </w:rPr>
+        <w:br/>
+      </w:r>
+      <w:proofErr w:type="spellStart"/>
+      <w:r>
+        <w:rPr>
+          <w:sz w:val="28"/>
+          <w:szCs w:val="28"/>
+        </w:rPr>
+        <w:t>GameSessionData</w:t>
+      </w:r>
+      <w:proofErr w:type="spellEnd"/>
+      <w:r>
+        <w:rPr>
+          <w:sz w:val="28"/>
+          <w:szCs w:val="28"/>
+        </w:rPr>
+        <w:t xml:space="preserve"> </w:t>
+      </w:r>
+      <w:proofErr w:type="spellStart"/>
+      <w:r>
+        <w:rPr>
+          <w:sz w:val="28"/>
+          <w:szCs w:val="28"/>
+        </w:rPr>
+        <w:t>GetSessionIdentifier</w:t>
+      </w:r>
+      <w:proofErr w:type="spellEnd"/>
+      <w:r>
+        <w:rPr>
+          <w:sz w:val="28"/>
+          <w:szCs w:val="28"/>
+        </w:rPr>
+        <w:t>(</w:t>
+      </w:r>
       <w:proofErr w:type="spellStart"/>
       <w:r>
         <w:rPr>
@@ -959,416 +1226,29 @@
           <w:sz w:val="28"/>
           <w:szCs w:val="28"/>
         </w:rPr>
-        <w:t>userId</w:t>
-      </w:r>
-      <w:proofErr w:type="spellEnd"/>
+        <w:t>sessionId</w:t>
+      </w:r>
+      <w:proofErr w:type="spellEnd"/>
+      <w:r>
+        <w:rPr>
+          <w:sz w:val="28"/>
+          <w:szCs w:val="28"/>
+        </w:rPr>
+        <w:t xml:space="preserve">, string </w:t>
+      </w:r>
+      <w:r>
+        <w:rPr>
+          <w:sz w:val="28"/>
+          <w:szCs w:val="28"/>
+        </w:rPr>
+        <w:t>password</w:t>
+      </w:r>
       <w:r>
         <w:rPr>
           <w:sz w:val="28"/>
           <w:szCs w:val="28"/>
         </w:rPr>
         <w:t>);</w:t>
-      </w:r>
-      <w:r>
-        <w:rPr>
-          <w:sz w:val="28"/>
-          <w:szCs w:val="28"/>
-          <w:rtl/>
-        </w:rPr>
-        <w:br/>
-      </w:r>
-      <w:r>
-        <w:rPr>
-          <w:sz w:val="28"/>
-          <w:szCs w:val="28"/>
-        </w:rPr>
-        <w:t>void</w:t>
-      </w:r>
-      <w:r>
-        <w:rPr>
-          <w:sz w:val="28"/>
-          <w:szCs w:val="28"/>
-        </w:rPr>
-        <w:t xml:space="preserve"> </w:t>
-      </w:r>
-      <w:proofErr w:type="spellStart"/>
-      <w:r>
-        <w:rPr>
-          <w:sz w:val="28"/>
-          <w:szCs w:val="28"/>
-        </w:rPr>
-        <w:t>ChangeFriendStatus</w:t>
-      </w:r>
-      <w:proofErr w:type="spellEnd"/>
-      <w:r>
-        <w:rPr>
-          <w:sz w:val="28"/>
-          <w:szCs w:val="28"/>
-        </w:rPr>
-        <w:t>(</w:t>
-      </w:r>
-      <w:proofErr w:type="spellStart"/>
-      <w:r>
-        <w:rPr>
-          <w:sz w:val="28"/>
-          <w:szCs w:val="28"/>
-        </w:rPr>
-        <w:t>int</w:t>
-      </w:r>
-      <w:proofErr w:type="spellEnd"/>
-      <w:r>
-        <w:rPr>
-          <w:sz w:val="28"/>
-          <w:szCs w:val="28"/>
-        </w:rPr>
-        <w:t xml:space="preserve"> </w:t>
-      </w:r>
-      <w:proofErr w:type="spellStart"/>
-      <w:r>
-        <w:rPr>
-          <w:sz w:val="28"/>
-          <w:szCs w:val="28"/>
-        </w:rPr>
-        <w:t>friendId</w:t>
-      </w:r>
-      <w:proofErr w:type="spellEnd"/>
-      <w:r>
-        <w:rPr>
-          <w:sz w:val="28"/>
-          <w:szCs w:val="28"/>
-        </w:rPr>
-        <w:t xml:space="preserve">, </w:t>
-      </w:r>
-      <w:proofErr w:type="spellStart"/>
-      <w:r>
-        <w:rPr>
-          <w:sz w:val="28"/>
-          <w:szCs w:val="28"/>
-        </w:rPr>
-        <w:t>FriendStatus</w:t>
-      </w:r>
-      <w:proofErr w:type="spellEnd"/>
-      <w:r>
-        <w:rPr>
-          <w:sz w:val="28"/>
-          <w:szCs w:val="28"/>
-        </w:rPr>
-        <w:t xml:space="preserve">  </w:t>
-      </w:r>
-      <w:r>
-        <w:rPr>
-          <w:sz w:val="28"/>
-          <w:szCs w:val="28"/>
-        </w:rPr>
-        <w:t>status</w:t>
-      </w:r>
-      <w:r>
-        <w:rPr>
-          <w:sz w:val="28"/>
-          <w:szCs w:val="28"/>
-        </w:rPr>
-        <w:t>);</w:t>
-      </w:r>
-      <w:r>
-        <w:rPr>
-          <w:sz w:val="28"/>
-          <w:szCs w:val="28"/>
-        </w:rPr>
-        <w:br/>
-        <w:t xml:space="preserve">bool </w:t>
-      </w:r>
-      <w:proofErr w:type="spellStart"/>
-      <w:r>
-        <w:rPr>
-          <w:sz w:val="28"/>
-          <w:szCs w:val="28"/>
-        </w:rPr>
-        <w:t>SendMessage</w:t>
-      </w:r>
-      <w:proofErr w:type="spellEnd"/>
-      <w:r>
-        <w:rPr>
-          <w:sz w:val="28"/>
-          <w:szCs w:val="28"/>
-        </w:rPr>
-        <w:t>(</w:t>
-      </w:r>
-      <w:proofErr w:type="spellStart"/>
-      <w:r>
-        <w:rPr>
-          <w:sz w:val="28"/>
-          <w:szCs w:val="28"/>
-        </w:rPr>
-        <w:t>int</w:t>
-      </w:r>
-      <w:proofErr w:type="spellEnd"/>
-      <w:r>
-        <w:rPr>
-          <w:sz w:val="28"/>
-          <w:szCs w:val="28"/>
-        </w:rPr>
-        <w:t xml:space="preserve"> </w:t>
-      </w:r>
-      <w:proofErr w:type="spellStart"/>
-      <w:r>
-        <w:rPr>
-          <w:sz w:val="28"/>
-          <w:szCs w:val="28"/>
-        </w:rPr>
-        <w:t>toUserId</w:t>
-      </w:r>
-      <w:proofErr w:type="spellEnd"/>
-      <w:r>
-        <w:rPr>
-          <w:sz w:val="28"/>
-          <w:szCs w:val="28"/>
-        </w:rPr>
-        <w:t>, string message);</w:t>
-      </w:r>
-      <w:r>
-        <w:rPr>
-          <w:sz w:val="28"/>
-          <w:szCs w:val="28"/>
-        </w:rPr>
-        <w:br/>
-      </w:r>
-      <w:r>
-        <w:rPr>
-          <w:sz w:val="28"/>
-          <w:szCs w:val="28"/>
-        </w:rPr>
-        <w:t>// string returned is the identifier for this game session</w:t>
-      </w:r>
-      <w:r>
-        <w:rPr>
-          <w:sz w:val="28"/>
-          <w:szCs w:val="28"/>
-        </w:rPr>
-        <w:br/>
-        <w:t xml:space="preserve">string </w:t>
-      </w:r>
-      <w:proofErr w:type="spellStart"/>
-      <w:r>
-        <w:rPr>
-          <w:sz w:val="28"/>
-          <w:szCs w:val="28"/>
-        </w:rPr>
-        <w:t>CreateGameSession</w:t>
-      </w:r>
-      <w:proofErr w:type="spellEnd"/>
-      <w:r>
-        <w:rPr>
-          <w:sz w:val="28"/>
-          <w:szCs w:val="28"/>
-        </w:rPr>
-        <w:t xml:space="preserve">(string name, string </w:t>
-      </w:r>
-      <w:proofErr w:type="spellStart"/>
-      <w:r>
-        <w:rPr>
-          <w:sz w:val="28"/>
-          <w:szCs w:val="28"/>
-        </w:rPr>
-        <w:t>ip</w:t>
-      </w:r>
-      <w:proofErr w:type="spellEnd"/>
-      <w:r>
-        <w:rPr>
-          <w:sz w:val="28"/>
-          <w:szCs w:val="28"/>
-        </w:rPr>
-        <w:t>, string port, string password);</w:t>
-      </w:r>
-      <w:r>
-        <w:rPr>
-          <w:sz w:val="28"/>
-          <w:szCs w:val="28"/>
-        </w:rPr>
-        <w:br/>
-      </w:r>
-      <w:r>
-        <w:rPr>
-          <w:sz w:val="28"/>
-          <w:szCs w:val="28"/>
-        </w:rPr>
-        <w:t xml:space="preserve">bool </w:t>
-      </w:r>
-      <w:proofErr w:type="spellStart"/>
-      <w:r>
-        <w:rPr>
-          <w:sz w:val="28"/>
-          <w:szCs w:val="28"/>
-        </w:rPr>
-        <w:t>KeepGameSessionAlive</w:t>
-      </w:r>
-      <w:proofErr w:type="spellEnd"/>
-      <w:r>
-        <w:rPr>
-          <w:sz w:val="28"/>
-          <w:szCs w:val="28"/>
-        </w:rPr>
-        <w:t>(</w:t>
-      </w:r>
-      <w:proofErr w:type="spellStart"/>
-      <w:r>
-        <w:rPr>
-          <w:sz w:val="28"/>
-          <w:szCs w:val="28"/>
-        </w:rPr>
-        <w:t>int</w:t>
-      </w:r>
-      <w:proofErr w:type="spellEnd"/>
-      <w:r>
-        <w:rPr>
-          <w:sz w:val="28"/>
-          <w:szCs w:val="28"/>
-        </w:rPr>
-        <w:t xml:space="preserve"> </w:t>
-      </w:r>
-      <w:proofErr w:type="spellStart"/>
-      <w:r>
-        <w:rPr>
-          <w:sz w:val="28"/>
-          <w:szCs w:val="28"/>
-        </w:rPr>
-        <w:t>sessionId</w:t>
-      </w:r>
-      <w:proofErr w:type="spellEnd"/>
-      <w:r>
-        <w:rPr>
-          <w:sz w:val="28"/>
-          <w:szCs w:val="28"/>
-        </w:rPr>
-        <w:t xml:space="preserve">, </w:t>
-      </w:r>
-      <w:r>
-        <w:rPr>
-          <w:sz w:val="28"/>
-          <w:szCs w:val="28"/>
-        </w:rPr>
-        <w:t>string identifier</w:t>
-      </w:r>
-      <w:r>
-        <w:rPr>
-          <w:sz w:val="28"/>
-          <w:szCs w:val="28"/>
-        </w:rPr>
-        <w:t>);</w:t>
-      </w:r>
-      <w:r>
-        <w:rPr>
-          <w:sz w:val="28"/>
-          <w:szCs w:val="28"/>
-        </w:rPr>
-        <w:br/>
-      </w:r>
-      <w:r>
-        <w:rPr>
-          <w:sz w:val="28"/>
-          <w:szCs w:val="28"/>
-        </w:rPr>
-        <w:t>List&lt;</w:t>
-      </w:r>
-      <w:proofErr w:type="spellStart"/>
-      <w:r>
-        <w:rPr>
-          <w:sz w:val="28"/>
-          <w:szCs w:val="28"/>
-        </w:rPr>
-        <w:t>GameSession</w:t>
-      </w:r>
-      <w:proofErr w:type="spellEnd"/>
-      <w:r>
-        <w:rPr>
-          <w:sz w:val="28"/>
-          <w:szCs w:val="28"/>
-        </w:rPr>
-        <w:t xml:space="preserve">&gt; </w:t>
-      </w:r>
-      <w:proofErr w:type="spellStart"/>
-      <w:r>
-        <w:rPr>
-          <w:sz w:val="28"/>
-          <w:szCs w:val="28"/>
-        </w:rPr>
-        <w:t>GetActiveGameSessions</w:t>
-      </w:r>
-      <w:proofErr w:type="spellEnd"/>
-      <w:r>
-        <w:rPr>
-          <w:sz w:val="28"/>
-          <w:szCs w:val="28"/>
-        </w:rPr>
-        <w:t>(</w:t>
-      </w:r>
-      <w:r>
-        <w:rPr>
-          <w:sz w:val="28"/>
-          <w:szCs w:val="28"/>
-        </w:rPr>
-        <w:t>);</w:t>
-      </w:r>
-      <w:r>
-        <w:rPr>
-          <w:sz w:val="28"/>
-          <w:szCs w:val="28"/>
-        </w:rPr>
-        <w:br/>
-      </w:r>
-      <w:r>
-        <w:rPr>
-          <w:sz w:val="28"/>
-          <w:szCs w:val="28"/>
-        </w:rPr>
-        <w:t xml:space="preserve">void </w:t>
-      </w:r>
-      <w:proofErr w:type="spellStart"/>
-      <w:r>
-        <w:rPr>
-          <w:sz w:val="28"/>
-          <w:szCs w:val="28"/>
-        </w:rPr>
-        <w:t>JoinGameSession</w:t>
-      </w:r>
-      <w:proofErr w:type="spellEnd"/>
-      <w:r>
-        <w:rPr>
-          <w:sz w:val="28"/>
-          <w:szCs w:val="28"/>
-        </w:rPr>
-        <w:t>(</w:t>
-      </w:r>
-      <w:proofErr w:type="spellStart"/>
-      <w:r>
-        <w:rPr>
-          <w:sz w:val="28"/>
-          <w:szCs w:val="28"/>
-        </w:rPr>
-        <w:t>int</w:t>
-      </w:r>
-      <w:proofErr w:type="spellEnd"/>
-      <w:r>
-        <w:rPr>
-          <w:sz w:val="28"/>
-          <w:szCs w:val="28"/>
-        </w:rPr>
-        <w:t xml:space="preserve"> </w:t>
-      </w:r>
-      <w:proofErr w:type="spellStart"/>
-      <w:r>
-        <w:rPr>
-          <w:sz w:val="28"/>
-          <w:szCs w:val="28"/>
-        </w:rPr>
-        <w:t>sessionId</w:t>
-      </w:r>
-      <w:proofErr w:type="spellEnd"/>
-      <w:r>
-        <w:rPr>
-          <w:sz w:val="28"/>
-          <w:szCs w:val="28"/>
-        </w:rPr>
-        <w:t>, string identifier);</w:t>
       </w:r>
     </w:p>
     <w:p>
@@ -1376,7 +1256,6 @@
         <w:ind w:left="720"/>
         <w:jc w:val="right"/>
         <w:rPr>
-          <w:rFonts w:hint="cs"/>
           <w:sz w:val="28"/>
           <w:szCs w:val="40"/>
           <w:rtl/>
@@ -1433,6 +1312,7 @@
           <w:rFonts w:hint="cs"/>
           <w:sz w:val="28"/>
           <w:szCs w:val="40"/>
+          <w:u w:val="single"/>
           <w:rtl/>
         </w:rPr>
       </w:pPr>
@@ -1481,7 +1361,39 @@
           <w:sz w:val="28"/>
           <w:szCs w:val="40"/>
         </w:rPr>
-        <w:t>messag</w:t>
+        <w:t>messageId</w:t>
+      </w:r>
+      <w:proofErr w:type="spellEnd"/>
+      <w:r>
+        <w:rPr>
+          <w:sz w:val="28"/>
+          <w:szCs w:val="40"/>
+        </w:rPr>
+        <w:t>);</w:t>
+      </w:r>
+      <w:r>
+        <w:rPr>
+          <w:sz w:val="28"/>
+          <w:szCs w:val="40"/>
+        </w:rPr>
+        <w:br/>
+        <w:t xml:space="preserve">void </w:t>
+      </w:r>
+      <w:proofErr w:type="spellStart"/>
+      <w:r>
+        <w:rPr>
+          <w:sz w:val="28"/>
+          <w:szCs w:val="40"/>
+        </w:rPr>
+        <w:t>NewMessage</w:t>
+      </w:r>
+      <w:proofErr w:type="spellEnd"/>
+      <w:r>
+        <w:rPr>
+          <w:sz w:val="28"/>
+          <w:szCs w:val="40"/>
+        </w:rPr>
+        <w:t>(Message m</w:t>
       </w:r>
       <w:bookmarkStart w:id="0" w:name="_GoBack"/>
       <w:bookmarkEnd w:id="0"/>
@@ -1490,15 +1402,7 @@
           <w:sz w:val="28"/>
           <w:szCs w:val="40"/>
         </w:rPr>
-        <w:t>eId</w:t>
-      </w:r>
-      <w:proofErr w:type="spellEnd"/>
-      <w:r>
-        <w:rPr>
-          <w:sz w:val="28"/>
-          <w:szCs w:val="40"/>
-        </w:rPr>
-        <w:t>);</w:t>
+        <w:t>essage);</w:t>
       </w:r>
       <w:r>
         <w:rPr>
@@ -1514,45 +1418,7 @@
           <w:sz w:val="28"/>
           <w:szCs w:val="40"/>
         </w:rPr>
-        <w:t>NewMessage</w:t>
-      </w:r>
-      <w:proofErr w:type="spellEnd"/>
-      <w:r>
-        <w:rPr>
-          <w:sz w:val="28"/>
-          <w:szCs w:val="40"/>
-        </w:rPr>
-        <w:t>(Message message);</w:t>
-      </w:r>
-      <w:r>
-        <w:rPr>
-          <w:sz w:val="28"/>
-          <w:szCs w:val="40"/>
-        </w:rPr>
-        <w:br/>
-        <w:t xml:space="preserve">void </w:t>
-      </w:r>
-      <w:proofErr w:type="spellStart"/>
-      <w:r>
-        <w:rPr>
-          <w:sz w:val="28"/>
-          <w:szCs w:val="40"/>
-        </w:rPr>
-        <w:t>Friend</w:t>
-      </w:r>
-      <w:r>
-        <w:rPr>
-          <w:sz w:val="28"/>
-          <w:szCs w:val="40"/>
-        </w:rPr>
-        <w:t>Status</w:t>
-      </w:r>
-      <w:r>
-        <w:rPr>
-          <w:sz w:val="28"/>
-          <w:szCs w:val="40"/>
-        </w:rPr>
-        <w:t>Changed</w:t>
+        <w:t>FriendStatusChanged</w:t>
       </w:r>
       <w:proofErr w:type="spellEnd"/>
       <w:r>
@@ -1585,18 +1451,175 @@
         </w:rPr>
         <w:br/>
       </w:r>
-      <w:r>
-        <w:rPr>
-          <w:sz w:val="28"/>
-          <w:szCs w:val="40"/>
+    </w:p>
+    <w:p>
+      <w:pPr>
+        <w:ind w:left="720"/>
+        <w:jc w:val="right"/>
+        <w:rPr>
+          <w:sz w:val="28"/>
+          <w:szCs w:val="40"/>
+        </w:rPr>
+      </w:pPr>
+      <w:r>
+        <w:rPr>
+          <w:sz w:val="28"/>
+          <w:szCs w:val="40"/>
+          <w:u w:val="single"/>
+        </w:rPr>
+        <w:t xml:space="preserve">Game Server </w:t>
+      </w:r>
+      <w:proofErr w:type="gramStart"/>
+      <w:r>
+        <w:rPr>
+          <w:sz w:val="28"/>
+          <w:szCs w:val="40"/>
+          <w:u w:val="single"/>
+        </w:rPr>
+        <w:t>To</w:t>
+      </w:r>
+      <w:proofErr w:type="gramEnd"/>
+      <w:r>
+        <w:rPr>
+          <w:sz w:val="28"/>
+          <w:szCs w:val="40"/>
+          <w:u w:val="single"/>
+        </w:rPr>
+        <w:t xml:space="preserve"> Server</w:t>
+      </w:r>
+      <w:r>
+        <w:rPr>
+          <w:sz w:val="28"/>
+          <w:szCs w:val="40"/>
+        </w:rPr>
+        <w:t>:</w:t>
+      </w:r>
+    </w:p>
+    <w:p>
+      <w:pPr>
+        <w:ind w:left="720"/>
+        <w:jc w:val="right"/>
+        <w:rPr>
+          <w:rFonts w:hint="cs"/>
+          <w:sz w:val="28"/>
+          <w:szCs w:val="28"/>
           <w:rtl/>
         </w:rPr>
-        <w:br/>
-      </w:r>
-      <w:r>
-        <w:rPr>
-          <w:sz w:val="28"/>
-          <w:szCs w:val="40"/>
+      </w:pPr>
+      <w:proofErr w:type="spellStart"/>
+      <w:r>
+        <w:rPr>
+          <w:sz w:val="28"/>
+          <w:szCs w:val="28"/>
+        </w:rPr>
+        <w:t>GameSession</w:t>
+      </w:r>
+      <w:proofErr w:type="spellEnd"/>
+      <w:r>
+        <w:rPr>
+          <w:sz w:val="28"/>
+          <w:szCs w:val="28"/>
+        </w:rPr>
+        <w:t xml:space="preserve"> </w:t>
+      </w:r>
+      <w:proofErr w:type="spellStart"/>
+      <w:r>
+        <w:rPr>
+          <w:sz w:val="28"/>
+          <w:szCs w:val="28"/>
+        </w:rPr>
+        <w:t>CreateGameSession</w:t>
+      </w:r>
+      <w:proofErr w:type="spellEnd"/>
+      <w:r>
+        <w:rPr>
+          <w:sz w:val="28"/>
+          <w:szCs w:val="28"/>
+        </w:rPr>
+        <w:t xml:space="preserve">(string name, string </w:t>
+      </w:r>
+      <w:proofErr w:type="spellStart"/>
+      <w:r>
+        <w:rPr>
+          <w:sz w:val="28"/>
+          <w:szCs w:val="28"/>
+        </w:rPr>
+        <w:t>ip</w:t>
+      </w:r>
+      <w:proofErr w:type="spellEnd"/>
+      <w:r>
+        <w:rPr>
+          <w:sz w:val="28"/>
+          <w:szCs w:val="28"/>
+        </w:rPr>
+        <w:t>, string port, string password);</w:t>
+      </w:r>
+      <w:r>
+        <w:rPr>
+          <w:sz w:val="28"/>
+          <w:szCs w:val="28"/>
+        </w:rPr>
+        <w:br/>
+      </w:r>
+      <w:r>
+        <w:rPr>
+          <w:sz w:val="28"/>
+          <w:szCs w:val="28"/>
+        </w:rPr>
+        <w:t xml:space="preserve">bool </w:t>
+      </w:r>
+      <w:proofErr w:type="spellStart"/>
+      <w:r>
+        <w:rPr>
+          <w:sz w:val="28"/>
+          <w:szCs w:val="28"/>
+        </w:rPr>
+        <w:t>KeepGameSessionAlive</w:t>
+      </w:r>
+      <w:proofErr w:type="spellEnd"/>
+      <w:r>
+        <w:rPr>
+          <w:sz w:val="28"/>
+          <w:szCs w:val="28"/>
+        </w:rPr>
+        <w:t>(</w:t>
+      </w:r>
+      <w:proofErr w:type="spellStart"/>
+      <w:r>
+        <w:rPr>
+          <w:sz w:val="28"/>
+          <w:szCs w:val="28"/>
+        </w:rPr>
+        <w:t>int</w:t>
+      </w:r>
+      <w:proofErr w:type="spellEnd"/>
+      <w:r>
+        <w:rPr>
+          <w:sz w:val="28"/>
+          <w:szCs w:val="28"/>
+        </w:rPr>
+        <w:t xml:space="preserve"> </w:t>
+      </w:r>
+      <w:proofErr w:type="spellStart"/>
+      <w:r>
+        <w:rPr>
+          <w:sz w:val="28"/>
+          <w:szCs w:val="28"/>
+        </w:rPr>
+        <w:t>sessionId</w:t>
+      </w:r>
+      <w:proofErr w:type="spellEnd"/>
+      <w:r>
+        <w:rPr>
+          <w:sz w:val="28"/>
+          <w:szCs w:val="28"/>
+        </w:rPr>
+        <w:t>, string identifier);</w:t>
+      </w:r>
+      <w:r>
+        <w:rPr>
+          <w:sz w:val="28"/>
+          <w:szCs w:val="28"/>
         </w:rPr>
         <w:br/>
       </w:r>

</xml_diff>

<commit_message>
added authentication to server
</commit_message>
<xml_diff>
--- a/Main-Server/MainServer.docx
+++ b/Main-Server/MainServer.docx
@@ -1,6 +1,6 @@
 
 <file path=word/document.xml><?xml version="1.0" encoding="utf-8"?>
-<w:document xmlns:wpc="http://schemas.microsoft.com/office/word/2010/wordprocessingCanvas" xmlns:cx="http://schemas.microsoft.com/office/drawing/2014/chartex" xmlns:mc="http://schemas.openxmlformats.org/markup-compatibility/2006" xmlns:o="urn:schemas-microsoft-com:office:office" xmlns:r="http://schemas.openxmlformats.org/officeDocument/2006/relationships" xmlns:m="http://schemas.openxmlformats.org/officeDocument/2006/math" xmlns:v="urn:schemas-microsoft-com:vml" xmlns:wp14="http://schemas.microsoft.com/office/word/2010/wordprocessingDrawing" xmlns:wp="http://schemas.openxmlformats.org/drawingml/2006/wordprocessingDrawing" xmlns:w10="urn:schemas-microsoft-com:office:word" xmlns:w="http://schemas.openxmlformats.org/wordprocessingml/2006/main" xmlns:w14="http://schemas.microsoft.com/office/word/2010/wordml" xmlns:w15="http://schemas.microsoft.com/office/word/2012/wordml" xmlns:w16se="http://schemas.microsoft.com/office/word/2015/wordml/symex" xmlns:wpg="http://schemas.microsoft.com/office/word/2010/wordprocessingGroup" xmlns:wpi="http://schemas.microsoft.com/office/word/2010/wordprocessingInk" xmlns:wne="http://schemas.microsoft.com/office/word/2006/wordml" xmlns:wps="http://schemas.microsoft.com/office/word/2010/wordprocessingShape" mc:Ignorable="w14 w15 w16se wp14">
+<w:document xmlns:wpc="http://schemas.microsoft.com/office/word/2010/wordprocessingCanvas" xmlns:cx="http://schemas.microsoft.com/office/drawing/2014/chartex" xmlns:cx1="http://schemas.microsoft.com/office/drawing/2015/9/8/chartex" xmlns:cx2="http://schemas.microsoft.com/office/drawing/2015/10/21/chartex" xmlns:cx3="http://schemas.microsoft.com/office/drawing/2016/5/9/chartex" xmlns:cx4="http://schemas.microsoft.com/office/drawing/2016/5/10/chartex" xmlns:cx5="http://schemas.microsoft.com/office/drawing/2016/5/11/chartex" xmlns:cx6="http://schemas.microsoft.com/office/drawing/2016/5/12/chartex" xmlns:cx7="http://schemas.microsoft.com/office/drawing/2016/5/13/chartex" xmlns:cx8="http://schemas.microsoft.com/office/drawing/2016/5/14/chartex" xmlns:mc="http://schemas.openxmlformats.org/markup-compatibility/2006" xmlns:aink="http://schemas.microsoft.com/office/drawing/2016/ink" xmlns:am3d="http://schemas.microsoft.com/office/drawing/2017/model3d" xmlns:o="urn:schemas-microsoft-com:office:office" xmlns:r="http://schemas.openxmlformats.org/officeDocument/2006/relationships" xmlns:m="http://schemas.openxmlformats.org/officeDocument/2006/math" xmlns:v="urn:schemas-microsoft-com:vml" xmlns:wp14="http://schemas.microsoft.com/office/word/2010/wordprocessingDrawing" xmlns:wp="http://schemas.openxmlformats.org/drawingml/2006/wordprocessingDrawing" xmlns:w10="urn:schemas-microsoft-com:office:word" xmlns:w="http://schemas.openxmlformats.org/wordprocessingml/2006/main" xmlns:w14="http://schemas.microsoft.com/office/word/2010/wordml" xmlns:w15="http://schemas.microsoft.com/office/word/2012/wordml" xmlns:w16cid="http://schemas.microsoft.com/office/word/2016/wordml/cid" xmlns:w16se="http://schemas.microsoft.com/office/word/2015/wordml/symex" xmlns:wpg="http://schemas.microsoft.com/office/word/2010/wordprocessingGroup" xmlns:wpi="http://schemas.microsoft.com/office/word/2010/wordprocessingInk" xmlns:wne="http://schemas.microsoft.com/office/word/2006/wordml" xmlns:wps="http://schemas.microsoft.com/office/word/2010/wordprocessingShape" mc:Ignorable="w14 w15 w16se w16cid wp14">
   <w:body>
     <w:p>
       <w:pPr>
@@ -58,17 +58,8 @@
           <w:szCs w:val="28"/>
         </w:rPr>
         <w:br/>
-        <w:t xml:space="preserve">Id – </w:t>
-      </w:r>
-      <w:proofErr w:type="spellStart"/>
-      <w:r>
-        <w:rPr>
-          <w:sz w:val="28"/>
-          <w:szCs w:val="28"/>
-        </w:rPr>
-        <w:t>int</w:t>
-      </w:r>
-      <w:proofErr w:type="spellEnd"/>
+        <w:t>Id – int</w:t>
+      </w:r>
       <w:r>
         <w:rPr>
           <w:sz w:val="28"/>
@@ -98,23 +89,7 @@
           <w:sz w:val="28"/>
           <w:szCs w:val="28"/>
         </w:rPr>
-        <w:t xml:space="preserve"> – </w:t>
-      </w:r>
-      <w:proofErr w:type="spellStart"/>
-      <w:r>
-        <w:rPr>
-          <w:sz w:val="28"/>
-          <w:szCs w:val="28"/>
-        </w:rPr>
-        <w:t>int</w:t>
-      </w:r>
-      <w:proofErr w:type="spellEnd"/>
-      <w:r>
-        <w:rPr>
-          <w:sz w:val="28"/>
-          <w:szCs w:val="28"/>
-        </w:rPr>
-        <w:t xml:space="preserve"> (Id)</w:t>
+        <w:t xml:space="preserve"> – int (Id)</w:t>
       </w:r>
       <w:r>
         <w:rPr>
@@ -162,17 +137,8 @@
           <w:szCs w:val="28"/>
         </w:rPr>
         <w:br/>
-        <w:t xml:space="preserve">Id – </w:t>
-      </w:r>
-      <w:proofErr w:type="spellStart"/>
-      <w:r>
-        <w:rPr>
-          <w:sz w:val="28"/>
-          <w:szCs w:val="28"/>
-        </w:rPr>
-        <w:t>int</w:t>
-      </w:r>
-      <w:proofErr w:type="spellEnd"/>
+        <w:t>Id – int</w:t>
+      </w:r>
       <w:r>
         <w:rPr>
           <w:sz w:val="28"/>
@@ -196,15 +162,42 @@
         </w:rPr>
         <w:t xml:space="preserve"> – </w:t>
       </w:r>
-      <w:proofErr w:type="spellStart"/>
-      <w:r>
-        <w:rPr>
-          <w:sz w:val="28"/>
-          <w:szCs w:val="28"/>
-        </w:rPr>
-        <w:t>int</w:t>
-      </w:r>
-      <w:proofErr w:type="spellEnd"/>
+      <w:r>
+        <w:rPr>
+          <w:sz w:val="28"/>
+          <w:szCs w:val="28"/>
+        </w:rPr>
+        <w:t xml:space="preserve">int </w:t>
+      </w:r>
+      <w:r>
+        <w:rPr>
+          <w:sz w:val="28"/>
+          <w:szCs w:val="28"/>
+        </w:rPr>
+        <w:t>(</w:t>
+      </w:r>
+      <w:r>
+        <w:rPr>
+          <w:sz w:val="28"/>
+          <w:szCs w:val="28"/>
+        </w:rPr>
+        <w:t xml:space="preserve">id of the </w:t>
+      </w:r>
+      <w:r>
+        <w:rPr>
+          <w:sz w:val="28"/>
+          <w:szCs w:val="28"/>
+        </w:rPr>
+        <w:t>user that received the friend request)</w:t>
+      </w:r>
+      <w:r>
+        <w:rPr>
+          <w:sz w:val="28"/>
+          <w:szCs w:val="28"/>
+        </w:rPr>
+        <w:br/>
+        <w:t>Status –</w:t>
+      </w:r>
       <w:r>
         <w:rPr>
           <w:sz w:val="28"/>
@@ -212,35 +205,15 @@
         </w:rPr>
         <w:t xml:space="preserve"> </w:t>
       </w:r>
-      <w:r>
-        <w:rPr>
-          <w:sz w:val="28"/>
-          <w:szCs w:val="28"/>
-        </w:rPr>
-        <w:t>(</w:t>
-      </w:r>
-      <w:r>
-        <w:rPr>
-          <w:sz w:val="28"/>
-          <w:szCs w:val="28"/>
-        </w:rPr>
-        <w:t xml:space="preserve">id of the </w:t>
-      </w:r>
-      <w:r>
-        <w:rPr>
-          <w:sz w:val="28"/>
-          <w:szCs w:val="28"/>
-        </w:rPr>
-        <w:t>user that received the friend request)</w:t>
-      </w:r>
-      <w:r>
-        <w:rPr>
-          <w:sz w:val="28"/>
-          <w:szCs w:val="28"/>
-        </w:rPr>
-        <w:br/>
-        <w:t>Status –</w:t>
-      </w:r>
+      <w:proofErr w:type="spellStart"/>
+      <w:r>
+        <w:rPr>
+          <w:sz w:val="28"/>
+          <w:szCs w:val="40"/>
+        </w:rPr>
+        <w:t>FriendStatus</w:t>
+      </w:r>
+      <w:proofErr w:type="spellEnd"/>
       <w:r>
         <w:rPr>
           <w:sz w:val="28"/>
@@ -248,22 +221,6 @@
         </w:rPr>
         <w:t xml:space="preserve"> </w:t>
       </w:r>
-      <w:proofErr w:type="spellStart"/>
-      <w:r>
-        <w:rPr>
-          <w:sz w:val="28"/>
-          <w:szCs w:val="40"/>
-        </w:rPr>
-        <w:t>FriendStatus</w:t>
-      </w:r>
-      <w:proofErr w:type="spellEnd"/>
-      <w:r>
-        <w:rPr>
-          <w:sz w:val="28"/>
-          <w:szCs w:val="28"/>
-        </w:rPr>
-        <w:t xml:space="preserve"> </w:t>
-      </w:r>
       <w:r>
         <w:rPr>
           <w:sz w:val="28"/>
@@ -315,17 +272,8 @@
           <w:sz w:val="28"/>
           <w:szCs w:val="28"/>
         </w:rPr>
-        <w:t xml:space="preserve"> – </w:t>
-      </w:r>
-      <w:proofErr w:type="spellStart"/>
-      <w:r>
-        <w:rPr>
-          <w:sz w:val="28"/>
-          <w:szCs w:val="28"/>
-        </w:rPr>
-        <w:t>datetime</w:t>
-      </w:r>
-      <w:proofErr w:type="spellEnd"/>
+        <w:t xml:space="preserve"> – datetime</w:t>
+      </w:r>
     </w:p>
     <w:p>
       <w:pPr>
@@ -375,73 +323,16 @@
           <w:szCs w:val="28"/>
         </w:rPr>
         <w:br/>
-        <w:t xml:space="preserve">Id – </w:t>
-      </w:r>
-      <w:proofErr w:type="spellStart"/>
-      <w:r>
-        <w:rPr>
-          <w:sz w:val="28"/>
-          <w:szCs w:val="28"/>
-        </w:rPr>
-        <w:t>int</w:t>
-      </w:r>
-      <w:proofErr w:type="spellEnd"/>
-      <w:r>
-        <w:rPr>
-          <w:sz w:val="28"/>
-          <w:szCs w:val="28"/>
-        </w:rPr>
-        <w:br/>
-        <w:t>Users – List&lt;</w:t>
-      </w:r>
-      <w:proofErr w:type="spellStart"/>
-      <w:r>
-        <w:rPr>
-          <w:sz w:val="28"/>
-          <w:szCs w:val="28"/>
-        </w:rPr>
-        <w:t>int</w:t>
-      </w:r>
-      <w:proofErr w:type="spellEnd"/>
-      <w:r>
-        <w:rPr>
-          <w:sz w:val="28"/>
-          <w:szCs w:val="28"/>
-        </w:rPr>
-        <w:t>&gt; (User ids)</w:t>
-      </w:r>
-      <w:r>
-        <w:rPr>
-          <w:sz w:val="28"/>
-          <w:szCs w:val="28"/>
-        </w:rPr>
-        <w:br/>
-      </w:r>
-      <w:proofErr w:type="spellStart"/>
-      <w:r>
-        <w:rPr>
-          <w:sz w:val="28"/>
-          <w:szCs w:val="28"/>
-        </w:rPr>
-        <w:t>ActiveUntill</w:t>
-      </w:r>
-      <w:proofErr w:type="spellEnd"/>
-      <w:r>
-        <w:rPr>
-          <w:sz w:val="28"/>
-          <w:szCs w:val="28"/>
-        </w:rPr>
-        <w:t xml:space="preserve"> - </w:t>
-      </w:r>
-      <w:proofErr w:type="spellStart"/>
-      <w:r>
-        <w:rPr>
-          <w:sz w:val="28"/>
-          <w:szCs w:val="28"/>
-        </w:rPr>
-        <w:t>DateTime</w:t>
-      </w:r>
-      <w:proofErr w:type="spellEnd"/>
+        <w:t>Id – int</w:t>
+      </w:r>
+      <w:r>
+        <w:rPr>
+          <w:sz w:val="28"/>
+          <w:szCs w:val="28"/>
+        </w:rPr>
+        <w:br/>
+        <w:t>Users – List&lt;int&gt; (User ids)</w:t>
+      </w:r>
       <w:r>
         <w:rPr>
           <w:sz w:val="28"/>
@@ -520,54 +411,6 @@
           <w:szCs w:val="28"/>
         </w:rPr>
         <w:br/>
-        <w:t>IP – string</w:t>
-      </w:r>
-      <w:r>
-        <w:rPr>
-          <w:sz w:val="28"/>
-          <w:szCs w:val="28"/>
-        </w:rPr>
-        <w:br/>
-        <w:t xml:space="preserve">Port – </w:t>
-      </w:r>
-      <w:proofErr w:type="spellStart"/>
-      <w:r>
-        <w:rPr>
-          <w:sz w:val="28"/>
-          <w:szCs w:val="28"/>
-        </w:rPr>
-        <w:t>ushort</w:t>
-      </w:r>
-      <w:proofErr w:type="spellEnd"/>
-      <w:r>
-        <w:rPr>
-          <w:sz w:val="28"/>
-          <w:szCs w:val="28"/>
-        </w:rPr>
-        <w:br/>
-        <w:t xml:space="preserve">Password – string (used for </w:t>
-      </w:r>
-      <w:r>
-        <w:rPr>
-          <w:sz w:val="28"/>
-          <w:szCs w:val="28"/>
-        </w:rPr>
-        <w:t>allowing access to</w:t>
-      </w:r>
-      <w:r>
-        <w:rPr>
-          <w:sz w:val="28"/>
-          <w:szCs w:val="28"/>
-        </w:rPr>
-        <w:t xml:space="preserve"> a private server)</w:t>
-      </w:r>
-      <w:r>
-        <w:rPr>
-          <w:sz w:val="28"/>
-          <w:szCs w:val="28"/>
-        </w:rPr>
-        <w:br/>
-        <w:t>Identifier – string (used for joining the server)</w:t>
       </w:r>
     </w:p>
     <w:p>
@@ -610,40 +453,15 @@
           <w:sz w:val="28"/>
           <w:szCs w:val="28"/>
         </w:rPr>
-        <w:t xml:space="preserve">Id – </w:t>
-      </w:r>
-      <w:proofErr w:type="spellStart"/>
-      <w:r>
-        <w:rPr>
-          <w:sz w:val="28"/>
-          <w:szCs w:val="28"/>
-        </w:rPr>
-        <w:t>int</w:t>
-      </w:r>
-      <w:proofErr w:type="spellEnd"/>
-      <w:r>
-        <w:rPr>
-          <w:sz w:val="28"/>
-          <w:szCs w:val="28"/>
-        </w:rPr>
-        <w:br/>
-        <w:t xml:space="preserve">From – </w:t>
-      </w:r>
-      <w:proofErr w:type="spellStart"/>
-      <w:r>
-        <w:rPr>
-          <w:sz w:val="28"/>
-          <w:szCs w:val="28"/>
-        </w:rPr>
-        <w:t>int</w:t>
-      </w:r>
-      <w:proofErr w:type="spellEnd"/>
-      <w:r>
-        <w:rPr>
-          <w:sz w:val="28"/>
-          <w:szCs w:val="28"/>
-        </w:rPr>
-        <w:t xml:space="preserve"> (</w:t>
+        <w:t>Id – int</w:t>
+      </w:r>
+      <w:r>
+        <w:rPr>
+          <w:sz w:val="28"/>
+          <w:szCs w:val="28"/>
+        </w:rPr>
+        <w:br/>
+        <w:t>From – int (</w:t>
       </w:r>
       <w:proofErr w:type="spellStart"/>
       <w:r>
@@ -667,23 +485,7 @@
           <w:szCs w:val="28"/>
         </w:rPr>
         <w:br/>
-        <w:t xml:space="preserve">To – </w:t>
-      </w:r>
-      <w:proofErr w:type="spellStart"/>
-      <w:r>
-        <w:rPr>
-          <w:sz w:val="28"/>
-          <w:szCs w:val="28"/>
-        </w:rPr>
-        <w:t>int</w:t>
-      </w:r>
-      <w:proofErr w:type="spellEnd"/>
-      <w:r>
-        <w:rPr>
-          <w:sz w:val="28"/>
-          <w:szCs w:val="28"/>
-        </w:rPr>
-        <w:t xml:space="preserve"> (</w:t>
+        <w:t>To – int (</w:t>
       </w:r>
       <w:proofErr w:type="spellStart"/>
       <w:r>
@@ -738,6 +540,30 @@
         </w:rPr>
         <w:t>ontent – string (The message itself)</w:t>
       </w:r>
+    </w:p>
+    <w:p>
+      <w:pPr>
+        <w:rPr>
+          <w:sz w:val="28"/>
+          <w:szCs w:val="28"/>
+        </w:rPr>
+      </w:pPr>
+    </w:p>
+    <w:p>
+      <w:pPr>
+        <w:rPr>
+          <w:sz w:val="28"/>
+          <w:szCs w:val="28"/>
+        </w:rPr>
+      </w:pPr>
+    </w:p>
+    <w:p>
+      <w:pPr>
+        <w:rPr>
+          <w:sz w:val="28"/>
+          <w:szCs w:val="28"/>
+        </w:rPr>
+      </w:pPr>
     </w:p>
     <w:p>
       <w:pPr>
@@ -922,15 +748,215 @@
           <w:sz w:val="28"/>
           <w:szCs w:val="28"/>
         </w:rPr>
+        <w:t xml:space="preserve">(int </w:t>
+      </w:r>
+      <w:proofErr w:type="spellStart"/>
+      <w:r>
+        <w:rPr>
+          <w:sz w:val="28"/>
+          <w:szCs w:val="28"/>
+        </w:rPr>
+        <w:t>userId</w:t>
+      </w:r>
+      <w:proofErr w:type="spellEnd"/>
+      <w:r>
+        <w:rPr>
+          <w:sz w:val="28"/>
+          <w:szCs w:val="28"/>
+        </w:rPr>
+        <w:t>);</w:t>
+      </w:r>
+      <w:r>
+        <w:rPr>
+          <w:sz w:val="28"/>
+          <w:szCs w:val="28"/>
+          <w:rtl/>
+        </w:rPr>
+        <w:br/>
+      </w:r>
+      <w:r>
+        <w:rPr>
+          <w:sz w:val="28"/>
+          <w:szCs w:val="28"/>
+        </w:rPr>
+        <w:t>void</w:t>
+      </w:r>
+      <w:r>
+        <w:rPr>
+          <w:sz w:val="28"/>
+          <w:szCs w:val="28"/>
+        </w:rPr>
+        <w:t xml:space="preserve"> </w:t>
+      </w:r>
+      <w:proofErr w:type="spellStart"/>
+      <w:r>
+        <w:rPr>
+          <w:sz w:val="28"/>
+          <w:szCs w:val="28"/>
+        </w:rPr>
+        <w:t>ChangeFriendStatus</w:t>
+      </w:r>
+      <w:proofErr w:type="spellEnd"/>
+      <w:r>
+        <w:rPr>
+          <w:sz w:val="28"/>
+          <w:szCs w:val="28"/>
+        </w:rPr>
+        <w:t xml:space="preserve">(int </w:t>
+      </w:r>
+      <w:proofErr w:type="spellStart"/>
+      <w:r>
+        <w:rPr>
+          <w:sz w:val="28"/>
+          <w:szCs w:val="28"/>
+        </w:rPr>
+        <w:t>friendId</w:t>
+      </w:r>
+      <w:proofErr w:type="spellEnd"/>
+      <w:r>
+        <w:rPr>
+          <w:sz w:val="28"/>
+          <w:szCs w:val="28"/>
+        </w:rPr>
+        <w:t xml:space="preserve">, </w:t>
+      </w:r>
+      <w:proofErr w:type="spellStart"/>
+      <w:r>
+        <w:rPr>
+          <w:sz w:val="28"/>
+          <w:szCs w:val="28"/>
+        </w:rPr>
+        <w:t>FriendStatus</w:t>
+      </w:r>
+      <w:proofErr w:type="spellEnd"/>
+      <w:r>
+        <w:rPr>
+          <w:sz w:val="28"/>
+          <w:szCs w:val="28"/>
+        </w:rPr>
+        <w:t xml:space="preserve">  </w:t>
+      </w:r>
+      <w:r>
+        <w:rPr>
+          <w:sz w:val="28"/>
+          <w:szCs w:val="28"/>
+        </w:rPr>
+        <w:t>status</w:t>
+      </w:r>
+      <w:r>
+        <w:rPr>
+          <w:sz w:val="28"/>
+          <w:szCs w:val="28"/>
+        </w:rPr>
+        <w:t>);</w:t>
+      </w:r>
+      <w:r>
+        <w:rPr>
+          <w:sz w:val="28"/>
+          <w:szCs w:val="28"/>
+        </w:rPr>
+        <w:br/>
+        <w:t xml:space="preserve">bool </w:t>
+      </w:r>
+      <w:proofErr w:type="spellStart"/>
+      <w:r>
+        <w:rPr>
+          <w:sz w:val="28"/>
+          <w:szCs w:val="28"/>
+        </w:rPr>
+        <w:t>SendMessage</w:t>
+      </w:r>
+      <w:proofErr w:type="spellEnd"/>
+      <w:r>
+        <w:rPr>
+          <w:sz w:val="28"/>
+          <w:szCs w:val="28"/>
+        </w:rPr>
+        <w:t xml:space="preserve">(int </w:t>
+      </w:r>
+      <w:proofErr w:type="spellStart"/>
+      <w:r>
+        <w:rPr>
+          <w:sz w:val="28"/>
+          <w:szCs w:val="28"/>
+        </w:rPr>
+        <w:t>toUserId</w:t>
+      </w:r>
+      <w:proofErr w:type="spellEnd"/>
+      <w:r>
+        <w:rPr>
+          <w:sz w:val="28"/>
+          <w:szCs w:val="28"/>
+        </w:rPr>
+        <w:t>, string message);</w:t>
+      </w:r>
+      <w:r>
+        <w:rPr>
+          <w:sz w:val="28"/>
+          <w:szCs w:val="28"/>
+        </w:rPr>
+        <w:br/>
+      </w:r>
+      <w:r>
+        <w:rPr>
+          <w:sz w:val="28"/>
+          <w:szCs w:val="28"/>
+        </w:rPr>
+        <w:t>List&lt;</w:t>
+      </w:r>
+      <w:proofErr w:type="spellStart"/>
+      <w:r>
+        <w:rPr>
+          <w:sz w:val="28"/>
+          <w:szCs w:val="28"/>
+        </w:rPr>
+        <w:t>GameSession</w:t>
+      </w:r>
+      <w:proofErr w:type="spellEnd"/>
+      <w:r>
+        <w:rPr>
+          <w:sz w:val="28"/>
+          <w:szCs w:val="28"/>
+        </w:rPr>
+        <w:t xml:space="preserve">&gt; </w:t>
+      </w:r>
+      <w:proofErr w:type="spellStart"/>
+      <w:r>
+        <w:rPr>
+          <w:sz w:val="28"/>
+          <w:szCs w:val="28"/>
+        </w:rPr>
+        <w:t>GetActiveGameSessions</w:t>
+      </w:r>
+      <w:proofErr w:type="spellEnd"/>
+      <w:r>
+        <w:rPr>
+          <w:sz w:val="28"/>
+          <w:szCs w:val="28"/>
+        </w:rPr>
         <w:t>(</w:t>
       </w:r>
-      <w:proofErr w:type="spellStart"/>
-      <w:r>
-        <w:rPr>
-          <w:sz w:val="28"/>
-          <w:szCs w:val="28"/>
-        </w:rPr>
-        <w:t>int</w:t>
+      <w:r>
+        <w:rPr>
+          <w:sz w:val="28"/>
+          <w:szCs w:val="28"/>
+        </w:rPr>
+        <w:t>);</w:t>
+      </w:r>
+      <w:r>
+        <w:rPr>
+          <w:sz w:val="28"/>
+          <w:szCs w:val="28"/>
+        </w:rPr>
+        <w:br/>
+      </w:r>
+      <w:proofErr w:type="spellStart"/>
+      <w:r>
+        <w:rPr>
+          <w:sz w:val="28"/>
+          <w:szCs w:val="28"/>
+        </w:rPr>
+        <w:t>GameSessionData</w:t>
       </w:r>
       <w:proofErr w:type="spellEnd"/>
       <w:r>
@@ -946,254 +972,6 @@
           <w:sz w:val="28"/>
           <w:szCs w:val="28"/>
         </w:rPr>
-        <w:t>userId</w:t>
-      </w:r>
-      <w:proofErr w:type="spellEnd"/>
-      <w:r>
-        <w:rPr>
-          <w:sz w:val="28"/>
-          <w:szCs w:val="28"/>
-        </w:rPr>
-        <w:t>);</w:t>
-      </w:r>
-      <w:r>
-        <w:rPr>
-          <w:sz w:val="28"/>
-          <w:szCs w:val="28"/>
-          <w:rtl/>
-        </w:rPr>
-        <w:br/>
-      </w:r>
-      <w:r>
-        <w:rPr>
-          <w:sz w:val="28"/>
-          <w:szCs w:val="28"/>
-        </w:rPr>
-        <w:t>void</w:t>
-      </w:r>
-      <w:r>
-        <w:rPr>
-          <w:sz w:val="28"/>
-          <w:szCs w:val="28"/>
-        </w:rPr>
-        <w:t xml:space="preserve"> </w:t>
-      </w:r>
-      <w:proofErr w:type="spellStart"/>
-      <w:r>
-        <w:rPr>
-          <w:sz w:val="28"/>
-          <w:szCs w:val="28"/>
-        </w:rPr>
-        <w:t>ChangeFriendStatus</w:t>
-      </w:r>
-      <w:proofErr w:type="spellEnd"/>
-      <w:r>
-        <w:rPr>
-          <w:sz w:val="28"/>
-          <w:szCs w:val="28"/>
-        </w:rPr>
-        <w:t>(</w:t>
-      </w:r>
-      <w:proofErr w:type="spellStart"/>
-      <w:r>
-        <w:rPr>
-          <w:sz w:val="28"/>
-          <w:szCs w:val="28"/>
-        </w:rPr>
-        <w:t>int</w:t>
-      </w:r>
-      <w:proofErr w:type="spellEnd"/>
-      <w:r>
-        <w:rPr>
-          <w:sz w:val="28"/>
-          <w:szCs w:val="28"/>
-        </w:rPr>
-        <w:t xml:space="preserve"> </w:t>
-      </w:r>
-      <w:proofErr w:type="spellStart"/>
-      <w:r>
-        <w:rPr>
-          <w:sz w:val="28"/>
-          <w:szCs w:val="28"/>
-        </w:rPr>
-        <w:t>friendId</w:t>
-      </w:r>
-      <w:proofErr w:type="spellEnd"/>
-      <w:r>
-        <w:rPr>
-          <w:sz w:val="28"/>
-          <w:szCs w:val="28"/>
-        </w:rPr>
-        <w:t xml:space="preserve">, </w:t>
-      </w:r>
-      <w:proofErr w:type="spellStart"/>
-      <w:r>
-        <w:rPr>
-          <w:sz w:val="28"/>
-          <w:szCs w:val="28"/>
-        </w:rPr>
-        <w:t>FriendStatus</w:t>
-      </w:r>
-      <w:proofErr w:type="spellEnd"/>
-      <w:r>
-        <w:rPr>
-          <w:sz w:val="28"/>
-          <w:szCs w:val="28"/>
-        </w:rPr>
-        <w:t xml:space="preserve">  </w:t>
-      </w:r>
-      <w:r>
-        <w:rPr>
-          <w:sz w:val="28"/>
-          <w:szCs w:val="28"/>
-        </w:rPr>
-        <w:t>status</w:t>
-      </w:r>
-      <w:r>
-        <w:rPr>
-          <w:sz w:val="28"/>
-          <w:szCs w:val="28"/>
-        </w:rPr>
-        <w:t>);</w:t>
-      </w:r>
-      <w:r>
-        <w:rPr>
-          <w:sz w:val="28"/>
-          <w:szCs w:val="28"/>
-        </w:rPr>
-        <w:br/>
-        <w:t xml:space="preserve">bool </w:t>
-      </w:r>
-      <w:proofErr w:type="spellStart"/>
-      <w:r>
-        <w:rPr>
-          <w:sz w:val="28"/>
-          <w:szCs w:val="28"/>
-        </w:rPr>
-        <w:t>SendMessage</w:t>
-      </w:r>
-      <w:proofErr w:type="spellEnd"/>
-      <w:r>
-        <w:rPr>
-          <w:sz w:val="28"/>
-          <w:szCs w:val="28"/>
-        </w:rPr>
-        <w:t>(</w:t>
-      </w:r>
-      <w:proofErr w:type="spellStart"/>
-      <w:r>
-        <w:rPr>
-          <w:sz w:val="28"/>
-          <w:szCs w:val="28"/>
-        </w:rPr>
-        <w:t>int</w:t>
-      </w:r>
-      <w:proofErr w:type="spellEnd"/>
-      <w:r>
-        <w:rPr>
-          <w:sz w:val="28"/>
-          <w:szCs w:val="28"/>
-        </w:rPr>
-        <w:t xml:space="preserve"> </w:t>
-      </w:r>
-      <w:proofErr w:type="spellStart"/>
-      <w:r>
-        <w:rPr>
-          <w:sz w:val="28"/>
-          <w:szCs w:val="28"/>
-        </w:rPr>
-        <w:t>toUserId</w:t>
-      </w:r>
-      <w:proofErr w:type="spellEnd"/>
-      <w:r>
-        <w:rPr>
-          <w:sz w:val="28"/>
-          <w:szCs w:val="28"/>
-        </w:rPr>
-        <w:t>, string message);</w:t>
-      </w:r>
-      <w:r>
-        <w:rPr>
-          <w:sz w:val="28"/>
-          <w:szCs w:val="28"/>
-        </w:rPr>
-        <w:br/>
-      </w:r>
-      <w:r>
-        <w:rPr>
-          <w:sz w:val="28"/>
-          <w:szCs w:val="28"/>
-        </w:rPr>
-        <w:t>List&lt;</w:t>
-      </w:r>
-      <w:proofErr w:type="spellStart"/>
-      <w:r>
-        <w:rPr>
-          <w:sz w:val="28"/>
-          <w:szCs w:val="28"/>
-        </w:rPr>
-        <w:t>GameSession</w:t>
-      </w:r>
-      <w:proofErr w:type="spellEnd"/>
-      <w:r>
-        <w:rPr>
-          <w:sz w:val="28"/>
-          <w:szCs w:val="28"/>
-        </w:rPr>
-        <w:t xml:space="preserve">&gt; </w:t>
-      </w:r>
-      <w:proofErr w:type="spellStart"/>
-      <w:r>
-        <w:rPr>
-          <w:sz w:val="28"/>
-          <w:szCs w:val="28"/>
-        </w:rPr>
-        <w:t>GetActiveGameSessions</w:t>
-      </w:r>
-      <w:proofErr w:type="spellEnd"/>
-      <w:r>
-        <w:rPr>
-          <w:sz w:val="28"/>
-          <w:szCs w:val="28"/>
-        </w:rPr>
-        <w:t>(</w:t>
-      </w:r>
-      <w:r>
-        <w:rPr>
-          <w:sz w:val="28"/>
-          <w:szCs w:val="28"/>
-        </w:rPr>
-        <w:t>);</w:t>
-      </w:r>
-      <w:r>
-        <w:rPr>
-          <w:sz w:val="28"/>
-          <w:szCs w:val="28"/>
-        </w:rPr>
-        <w:br/>
-      </w:r>
-      <w:proofErr w:type="spellStart"/>
-      <w:r>
-        <w:rPr>
-          <w:sz w:val="28"/>
-          <w:szCs w:val="28"/>
-        </w:rPr>
-        <w:t>GameSessionData</w:t>
-      </w:r>
-      <w:proofErr w:type="spellEnd"/>
-      <w:r>
-        <w:rPr>
-          <w:sz w:val="28"/>
-          <w:szCs w:val="28"/>
-        </w:rPr>
-        <w:t xml:space="preserve"> </w:t>
-      </w:r>
-      <w:proofErr w:type="spellStart"/>
-      <w:r>
-        <w:rPr>
-          <w:sz w:val="28"/>
-          <w:szCs w:val="28"/>
-        </w:rPr>
         <w:t>GetSessionIdentifier</w:t>
       </w:r>
       <w:proofErr w:type="spellEnd"/>
@@ -1202,23 +980,7 @@
           <w:sz w:val="28"/>
           <w:szCs w:val="28"/>
         </w:rPr>
-        <w:t>(</w:t>
-      </w:r>
-      <w:proofErr w:type="spellStart"/>
-      <w:r>
-        <w:rPr>
-          <w:sz w:val="28"/>
-          <w:szCs w:val="28"/>
-        </w:rPr>
-        <w:t>int</w:t>
-      </w:r>
-      <w:proofErr w:type="spellEnd"/>
-      <w:r>
-        <w:rPr>
-          <w:sz w:val="28"/>
-          <w:szCs w:val="28"/>
-        </w:rPr>
-        <w:t xml:space="preserve"> </w:t>
+        <w:t xml:space="preserve">(int </w:t>
       </w:r>
       <w:proofErr w:type="spellStart"/>
       <w:r>
@@ -1309,7 +1071,6 @@
         <w:ind w:left="720"/>
         <w:jc w:val="right"/>
         <w:rPr>
-          <w:rFonts w:hint="cs"/>
           <w:sz w:val="28"/>
           <w:szCs w:val="40"/>
           <w:u w:val="single"/>
@@ -1337,23 +1098,7 @@
           <w:sz w:val="28"/>
           <w:szCs w:val="40"/>
         </w:rPr>
-        <w:t>(</w:t>
-      </w:r>
-      <w:proofErr w:type="spellStart"/>
-      <w:r>
-        <w:rPr>
-          <w:sz w:val="28"/>
-          <w:szCs w:val="40"/>
-        </w:rPr>
-        <w:t>int</w:t>
-      </w:r>
-      <w:proofErr w:type="spellEnd"/>
-      <w:r>
-        <w:rPr>
-          <w:sz w:val="28"/>
-          <w:szCs w:val="40"/>
-        </w:rPr>
-        <w:t xml:space="preserve"> </w:t>
+        <w:t xml:space="preserve">(int </w:t>
       </w:r>
       <w:proofErr w:type="spellStart"/>
       <w:r>
@@ -1393,16 +1138,7 @@
           <w:sz w:val="28"/>
           <w:szCs w:val="40"/>
         </w:rPr>
-        <w:t>(Message m</w:t>
-      </w:r>
-      <w:bookmarkStart w:id="0" w:name="_GoBack"/>
-      <w:bookmarkEnd w:id="0"/>
-      <w:r>
-        <w:rPr>
-          <w:sz w:val="28"/>
-          <w:szCs w:val="40"/>
-        </w:rPr>
-        <w:t>essage);</w:t>
+        <w:t>(Message message);</w:t>
       </w:r>
       <w:r>
         <w:rPr>
@@ -1500,7 +1236,6 @@
         <w:ind w:left="720"/>
         <w:jc w:val="right"/>
         <w:rPr>
-          <w:rFonts w:hint="cs"/>
           <w:sz w:val="28"/>
           <w:szCs w:val="28"/>
           <w:rtl/>
@@ -1582,23 +1317,7 @@
           <w:sz w:val="28"/>
           <w:szCs w:val="28"/>
         </w:rPr>
-        <w:t>(</w:t>
-      </w:r>
-      <w:proofErr w:type="spellStart"/>
-      <w:r>
-        <w:rPr>
-          <w:sz w:val="28"/>
-          <w:szCs w:val="28"/>
-        </w:rPr>
-        <w:t>int</w:t>
-      </w:r>
-      <w:proofErr w:type="spellEnd"/>
-      <w:r>
-        <w:rPr>
-          <w:sz w:val="28"/>
-          <w:szCs w:val="28"/>
-        </w:rPr>
-        <w:t xml:space="preserve"> </w:t>
+        <w:t xml:space="preserve">(int </w:t>
       </w:r>
       <w:proofErr w:type="spellStart"/>
       <w:r>
@@ -1623,6 +1342,8 @@
         </w:rPr>
         <w:br/>
       </w:r>
+      <w:bookmarkStart w:id="0" w:name="_GoBack"/>
+      <w:bookmarkEnd w:id="0"/>
     </w:p>
     <w:sectPr>
       <w:pgSz w:w="11906" w:h="16838"/>
@@ -1637,7 +1358,7 @@
 </file>
 
 <file path=word/styles.xml><?xml version="1.0" encoding="utf-8"?>
-<w:styles xmlns:mc="http://schemas.openxmlformats.org/markup-compatibility/2006" xmlns:r="http://schemas.openxmlformats.org/officeDocument/2006/relationships" xmlns:w="http://schemas.openxmlformats.org/wordprocessingml/2006/main" xmlns:w14="http://schemas.microsoft.com/office/word/2010/wordml" xmlns:w15="http://schemas.microsoft.com/office/word/2012/wordml" xmlns:w16se="http://schemas.microsoft.com/office/word/2015/wordml/symex" mc:Ignorable="w14 w15 w16se">
+<w:styles xmlns:mc="http://schemas.openxmlformats.org/markup-compatibility/2006" xmlns:r="http://schemas.openxmlformats.org/officeDocument/2006/relationships" xmlns:w="http://schemas.openxmlformats.org/wordprocessingml/2006/main" xmlns:w14="http://schemas.microsoft.com/office/word/2010/wordml" xmlns:w15="http://schemas.microsoft.com/office/word/2012/wordml" xmlns:w16cid="http://schemas.microsoft.com/office/word/2016/wordml/cid" xmlns:w16se="http://schemas.microsoft.com/office/word/2015/wordml/symex" mc:Ignorable="w14 w15 w16se w16cid">
   <w:docDefaults>
     <w:rPrDefault>
       <w:rPr>
@@ -1653,7 +1374,7 @@
       </w:pPr>
     </w:pPrDefault>
   </w:docDefaults>
-  <w:latentStyles w:defLockedState="0" w:defUIPriority="99" w:defSemiHidden="0" w:defUnhideWhenUsed="0" w:defQFormat="0" w:count="371">
+  <w:latentStyles w:defLockedState="0" w:defUIPriority="99" w:defSemiHidden="0" w:defUnhideWhenUsed="0" w:defQFormat="0" w:count="377">
     <w:lsdException w:name="Normal" w:uiPriority="0" w:qFormat="1"/>
     <w:lsdException w:name="heading 1" w:uiPriority="9" w:qFormat="1"/>
     <w:lsdException w:name="heading 2" w:semiHidden="1" w:uiPriority="9" w:unhideWhenUsed="1" w:qFormat="1"/>
@@ -1801,11 +1522,8 @@
     <w:lsdException w:name="Table 3D effects 3" w:semiHidden="1" w:unhideWhenUsed="1"/>
     <w:lsdException w:name="Table Contemporary" w:semiHidden="1" w:unhideWhenUsed="1"/>
     <w:lsdException w:name="Table Elegant" w:semiHidden="1" w:unhideWhenUsed="1"/>
-    <w:lsdException w:name="Table Professional" w:semiHidden="1" w:unhideWhenUsed="1"/>
     <w:lsdException w:name="Table Subtle 1" w:semiHidden="1" w:unhideWhenUsed="1"/>
     <w:lsdException w:name="Table Subtle 2" w:semiHidden="1" w:unhideWhenUsed="1"/>
-    <w:lsdException w:name="Table Web 1" w:semiHidden="1" w:unhideWhenUsed="1"/>
-    <w:lsdException w:name="Table Web 2" w:semiHidden="1" w:unhideWhenUsed="1"/>
     <w:lsdException w:name="Table Web 3" w:semiHidden="1" w:unhideWhenUsed="1"/>
     <w:lsdException w:name="Balloon Text" w:semiHidden="1" w:unhideWhenUsed="1"/>
     <w:lsdException w:name="Table Grid" w:uiPriority="39"/>
@@ -2025,6 +1743,12 @@
     <w:lsdException w:name="List Table 5 Dark Accent 6" w:uiPriority="50"/>
     <w:lsdException w:name="List Table 6 Colorful Accent 6" w:uiPriority="51"/>
     <w:lsdException w:name="List Table 7 Colorful Accent 6" w:uiPriority="52"/>
+    <w:lsdException w:name="Mention" w:semiHidden="1" w:unhideWhenUsed="1"/>
+    <w:lsdException w:name="Smart Hyperlink" w:semiHidden="1" w:unhideWhenUsed="1"/>
+    <w:lsdException w:name="Hashtag" w:semiHidden="1" w:unhideWhenUsed="1"/>
+    <w:lsdException w:name="Unresolved Mention" w:semiHidden="1" w:unhideWhenUsed="1"/>
+    <w:lsdException w:name="Smart Link" w:semiHidden="1" w:unhideWhenUsed="1"/>
+    <w:lsdException w:name="Smart Link Error" w:semiHidden="1" w:unhideWhenUsed="1"/>
   </w:latentStyles>
   <w:style w:type="paragraph" w:default="1" w:styleId="a">
     <w:name w:val="Normal"/>

</xml_diff>